<commit_message>
Fehler-Eintrag (noch keine Idee zum Layout).
</commit_message>
<xml_diff>
--- a/Wöchentliche Treffen (Protokolle)/Tmp.docx
+++ b/Wöchentliche Treffen (Protokolle)/Tmp.docx
@@ -11,13 +11,8 @@
         </w:numPr>
       </w:pPr>
       <w:r>
-        <w:t xml:space="preserve">Kein GUI </w:t>
-      </w:r>
-      <w:proofErr w:type="spellStart"/>
-      <w:r>
-        <w:t>Redesign</w:t>
-      </w:r>
-      <w:proofErr w:type="spellEnd"/>
+        <w:t>Kein GUI Redesign</w:t>
+      </w:r>
     </w:p>
     <w:p>
       <w:pPr>
@@ -40,13 +35,8 @@
         </w:numPr>
       </w:pPr>
       <w:r>
-        <w:t xml:space="preserve">Reorganisation des </w:t>
-      </w:r>
-      <w:proofErr w:type="spellStart"/>
-      <w:r>
-        <w:t>Repositories</w:t>
-      </w:r>
-      <w:proofErr w:type="spellEnd"/>
+        <w:t>Reorganisation des Repositories</w:t>
+      </w:r>
     </w:p>
     <w:p>
       <w:pPr>
@@ -72,6 +62,77 @@
       <w:r>
         <w:t>Natürlich möchten wir unter dem Punkt „Abschluss“ eine Bewertung für die Qualität des Produkts abgeben. Wie schafft man es hier möglichst objektiv zu bleiben – schließlich schreiben wir (die Entwickler) den Text, daher stehe ich dem etwas kritisch gegenüber. Habt Ihr hier ein paar Tipps?</w:t>
       </w:r>
+    </w:p>
+    <w:p>
+      <w:pPr>
+        <w:pBdr>
+          <w:bottom w:val="single" w:sz="6" w:space="1" w:color="auto"/>
+        </w:pBdr>
+      </w:pPr>
+    </w:p>
+    <w:p/>
+    <w:p>
+      <w:r>
+        <w:t>13.02.2014</w:t>
+      </w:r>
+    </w:p>
+    <w:p/>
+    <w:p>
+      <w:pPr>
+        <w:pStyle w:val="Listenabsatz"/>
+        <w:numPr>
+          <w:ilvl w:val="0"/>
+          <w:numId w:val="1"/>
+        </w:numPr>
+      </w:pPr>
+      <w:r>
+        <w:t>QS</w:t>
+      </w:r>
+    </w:p>
+    <w:p>
+      <w:pPr>
+        <w:pStyle w:val="Listenabsatz"/>
+        <w:numPr>
+          <w:ilvl w:val="1"/>
+          <w:numId w:val="1"/>
+        </w:numPr>
+      </w:pPr>
+      <w:r>
+        <w:t>Bei Coverage unnötiger Code, der automatisch generiert wurde.</w:t>
+      </w:r>
+    </w:p>
+    <w:p>
+      <w:pPr>
+        <w:pStyle w:val="Listenabsatz"/>
+        <w:numPr>
+          <w:ilvl w:val="1"/>
+          <w:numId w:val="1"/>
+        </w:numPr>
+      </w:pPr>
+      <w:r>
+        <w:t>Konstistentes Design.</w:t>
+      </w:r>
+    </w:p>
+    <w:p>
+      <w:pPr>
+        <w:pStyle w:val="Listenabsatz"/>
+        <w:numPr>
+          <w:ilvl w:val="1"/>
+          <w:numId w:val="1"/>
+        </w:numPr>
+      </w:pPr>
+      <w:r>
+        <w:t>Vereinfachungen.</w:t>
+      </w:r>
+    </w:p>
+    <w:p>
+      <w:pPr>
+        <w:pStyle w:val="Listenabsatz"/>
+        <w:numPr>
+          <w:ilvl w:val="1"/>
+          <w:numId w:val="1"/>
+        </w:numPr>
+      </w:pPr>
     </w:p>
     <w:sectPr>
       <w:pgSz w:w="11906" w:h="16838"/>
@@ -100,7 +161,7 @@
         <w:rFonts w:ascii="Symbol" w:eastAsiaTheme="minorHAnsi" w:hAnsi="Symbol" w:cstheme="minorBidi" w:hint="default"/>
       </w:rPr>
     </w:lvl>
-    <w:lvl w:ilvl="1" w:tplc="04070003" w:tentative="1">
+    <w:lvl w:ilvl="1" w:tplc="04070003">
       <w:start w:val="1"/>
       <w:numFmt w:val="bullet"/>
       <w:lvlText w:val="o"/>

</xml_diff>